<commit_message>
Make AT can run Notification service.
</commit_message>
<xml_diff>
--- a/robotTesting/readme.docx
+++ b/robotTesting/readme.docx
@@ -1,6 +1,6 @@
 
 <file path=word/document.xml><?xml version="1.0" encoding="utf-8"?>
-<w:document xmlns:ve="http://schemas.openxmlformats.org/markup-compatibility/2006" xmlns:o="urn:schemas-microsoft-com:office:office" xmlns:r="http://schemas.openxmlformats.org/officeDocument/2006/relationships" xmlns:m="http://schemas.openxmlformats.org/officeDocument/2006/math" xmlns:v="urn:schemas-microsoft-com:vml" xmlns:wp="http://schemas.openxmlformats.org/drawingml/2006/wordprocessingDrawing" xmlns:w10="urn:schemas-microsoft-com:office:word" xmlns:w="http://schemas.openxmlformats.org/wordprocessingml/2006/main" xmlns:wne="http://schemas.microsoft.com/office/word/2006/wordml">
+<w:document xmlns:wpc="http://schemas.microsoft.com/office/word/2010/wordprocessingCanvas" xmlns:mc="http://schemas.openxmlformats.org/markup-compatibility/2006" xmlns:o="urn:schemas-microsoft-com:office:office" xmlns:r="http://schemas.openxmlformats.org/officeDocument/2006/relationships" xmlns:m="http://schemas.openxmlformats.org/officeDocument/2006/math" xmlns:v="urn:schemas-microsoft-com:vml" xmlns:wp14="http://schemas.microsoft.com/office/word/2010/wordprocessingDrawing" xmlns:wp="http://schemas.openxmlformats.org/drawingml/2006/wordprocessingDrawing" xmlns:w10="urn:schemas-microsoft-com:office:word" xmlns:w="http://schemas.openxmlformats.org/wordprocessingml/2006/main" xmlns:w14="http://schemas.microsoft.com/office/word/2010/wordml" xmlns:w15="http://schemas.microsoft.com/office/word/2012/wordml" xmlns:wpg="http://schemas.microsoft.com/office/word/2010/wordprocessingGroup" xmlns:wpi="http://schemas.microsoft.com/office/word/2010/wordprocessingInk" xmlns:wne="http://schemas.microsoft.com/office/word/2006/wordml" xmlns:wps="http://schemas.microsoft.com/office/word/2010/wordprocessingShape" mc:Ignorable="w14 w15 wp14">
   <w:body>
     <w:p>
       <w:pPr>
@@ -96,27 +96,11 @@
         <w:rPr>
           <w:rFonts w:hint="eastAsia"/>
         </w:rPr>
-        <w:t xml:space="preserve">ava </w:t>
-      </w:r>
-      <w:proofErr w:type="spellStart"/>
-      <w:r>
-        <w:rPr>
-          <w:rFonts w:hint="eastAsia"/>
-        </w:rPr>
-        <w:t>jdk</w:t>
-      </w:r>
-      <w:proofErr w:type="spellEnd"/>
-      <w:r>
-        <w:rPr>
-          <w:rFonts w:hint="eastAsia"/>
-        </w:rPr>
-        <w:t xml:space="preserve"> </w:t>
-      </w:r>
-      <w:proofErr w:type="gramStart"/>
+        <w:t xml:space="preserve">ava jdk </w:t>
+      </w:r>
       <w:r>
         <w:t>–</w:t>
       </w:r>
-      <w:proofErr w:type="gramEnd"/>
       <w:r>
         <w:rPr>
           <w:rFonts w:hint="eastAsia"/>
@@ -133,21 +117,7 @@
         <w:rPr>
           <w:rFonts w:hint="eastAsia"/>
         </w:rPr>
-        <w:t xml:space="preserve">java </w:t>
-      </w:r>
-      <w:proofErr w:type="spellStart"/>
-      <w:r>
-        <w:rPr>
-          <w:rFonts w:hint="eastAsia"/>
-        </w:rPr>
-        <w:t>jdk</w:t>
-      </w:r>
-      <w:proofErr w:type="spellEnd"/>
-      <w:r>
-        <w:rPr>
-          <w:rFonts w:hint="eastAsia"/>
-        </w:rPr>
-        <w:t xml:space="preserve"> </w:t>
+        <w:t xml:space="preserve">java jdk </w:t>
       </w:r>
       <w:r>
         <w:rPr>
@@ -232,11 +202,9 @@
         </w:rPr>
         <w:t>安裝</w:t>
       </w:r>
-      <w:proofErr w:type="spellStart"/>
       <w:r>
         <w:t>jython</w:t>
       </w:r>
-      <w:proofErr w:type="spellEnd"/>
       <w:r>
         <w:rPr>
           <w:rFonts w:hint="eastAsia"/>
@@ -261,14 +229,12 @@
         </w:rPr>
         <w:t>，設定</w:t>
       </w:r>
-      <w:proofErr w:type="spellStart"/>
       <w:r>
         <w:rPr>
           <w:rFonts w:hint="eastAsia"/>
         </w:rPr>
         <w:t>jython</w:t>
       </w:r>
-      <w:proofErr w:type="spellEnd"/>
       <w:r>
         <w:rPr>
           <w:rFonts w:hint="eastAsia"/>
@@ -291,11 +257,9 @@
         </w:rPr>
         <w:t>安裝</w:t>
       </w:r>
-      <w:proofErr w:type="spellStart"/>
       <w:r>
         <w:t>robotframework</w:t>
       </w:r>
-      <w:proofErr w:type="spellEnd"/>
       <w:r>
         <w:rPr>
           <w:rFonts w:hint="eastAsia"/>
@@ -366,11 +330,9 @@
         </w:rPr>
         <w:t>進入</w:t>
       </w:r>
-      <w:proofErr w:type="spellStart"/>
       <w:r>
         <w:t>robotframework</w:t>
       </w:r>
-      <w:proofErr w:type="spellEnd"/>
       <w:r>
         <w:rPr>
           <w:rFonts w:hint="eastAsia"/>
@@ -556,9 +518,6 @@
           <w:numId w:val="26"/>
         </w:numPr>
         <w:ind w:leftChars="0"/>
-        <w:rPr>
-          <w:rFonts w:hint="eastAsia"/>
-        </w:rPr>
       </w:pPr>
       <w:r>
         <w:rPr>
@@ -601,9 +560,6 @@
       <w:pPr>
         <w:pStyle w:val="a7"/>
         <w:ind w:leftChars="0" w:left="960"/>
-        <w:rPr>
-          <w:rFonts w:hint="eastAsia"/>
-        </w:rPr>
       </w:pPr>
     </w:p>
     <w:p>
@@ -615,7 +571,7 @@
         </w:numPr>
         <w:ind w:leftChars="0"/>
         <w:rPr>
-          <w:rFonts w:ascii="標楷體" w:eastAsia="標楷體" w:hAnsi="標楷體" w:hint="eastAsia"/>
+          <w:rFonts w:ascii="標楷體" w:eastAsia="標楷體" w:hAnsi="標楷體"/>
           <w:b/>
           <w:szCs w:val="24"/>
           <w:u w:val="single"/>
@@ -649,34 +605,20 @@
         </w:numPr>
         <w:ind w:leftChars="0"/>
         <w:rPr>
+          <w:rFonts w:ascii="標楷體" w:eastAsia="標楷體" w:hAnsi="標楷體"/>
+        </w:rPr>
+      </w:pPr>
+      <w:r>
+        <w:rPr>
+          <w:rFonts w:ascii="標楷體" w:eastAsia="標楷體" w:hAnsi="標楷體"/>
+        </w:rPr>
+        <w:t>P</w:t>
+      </w:r>
+      <w:r>
+        <w:rPr>
           <w:rFonts w:ascii="標楷體" w:eastAsia="標楷體" w:hAnsi="標楷體" w:hint="eastAsia"/>
         </w:rPr>
-      </w:pPr>
-      <w:r>
-        <w:rPr>
-          <w:rFonts w:ascii="標楷體" w:eastAsia="標楷體" w:hAnsi="標楷體"/>
-        </w:rPr>
-        <w:t>P</w:t>
-      </w:r>
-      <w:r>
-        <w:rPr>
-          <w:rFonts w:ascii="標楷體" w:eastAsia="標楷體" w:hAnsi="標楷體" w:hint="eastAsia"/>
-        </w:rPr>
-        <w:t xml:space="preserve">recondition : install pip or </w:t>
-      </w:r>
-      <w:proofErr w:type="spellStart"/>
-      <w:r>
-        <w:rPr>
-          <w:rFonts w:ascii="標楷體" w:eastAsia="標楷體" w:hAnsi="標楷體" w:hint="eastAsia"/>
-        </w:rPr>
-        <w:t>easy_install</w:t>
-      </w:r>
-      <w:proofErr w:type="spellEnd"/>
-      <w:r>
-        <w:rPr>
-          <w:rFonts w:ascii="標楷體" w:eastAsia="標楷體" w:hAnsi="標楷體" w:hint="eastAsia"/>
-        </w:rPr>
-        <w:t>（建議安裝pip）</w:t>
+        <w:t>recondition : install pip or easy_install（建議安裝pip）</w:t>
       </w:r>
     </w:p>
     <w:p>
@@ -691,7 +633,6 @@
           <w:rFonts w:ascii="標楷體" w:eastAsia="標楷體" w:hAnsi="標楷體"/>
         </w:rPr>
       </w:pPr>
-      <w:proofErr w:type="spellStart"/>
       <w:r>
         <w:rPr>
           <w:rFonts w:ascii="標楷體" w:eastAsia="標楷體" w:hAnsi="標楷體"/>
@@ -702,14 +643,7 @@
         <w:rPr>
           <w:rFonts w:ascii="標楷體" w:eastAsia="標楷體" w:hAnsi="標楷體" w:hint="eastAsia"/>
         </w:rPr>
-        <w:t>lugin</w:t>
-      </w:r>
-      <w:proofErr w:type="spellEnd"/>
-      <w:r>
-        <w:rPr>
-          <w:rFonts w:ascii="標楷體" w:eastAsia="標楷體" w:hAnsi="標楷體" w:hint="eastAsia"/>
-        </w:rPr>
-        <w:t xml:space="preserve"> test suit : </w:t>
+        <w:t xml:space="preserve">lugin test suit : </w:t>
       </w:r>
       <w:r>
         <w:rPr>
@@ -751,27 +685,7 @@
           <w:szCs w:val="24"/>
           <w:shd w:val="clear" w:color="auto" w:fill="F8F8F8"/>
         </w:rPr>
-        <w:t xml:space="preserve"> </w:t>
-      </w:r>
-      <w:proofErr w:type="spellStart"/>
-      <w:r>
-        <w:rPr>
-          <w:rFonts w:ascii="標楷體" w:eastAsia="標楷體" w:hAnsi="標楷體" w:cs="Consolas"/>
-          <w:color w:val="333333"/>
-          <w:szCs w:val="24"/>
-          <w:shd w:val="clear" w:color="auto" w:fill="F8F8F8"/>
-        </w:rPr>
-        <w:t>robotframework</w:t>
-      </w:r>
-      <w:proofErr w:type="spellEnd"/>
-      <w:r>
-        <w:rPr>
-          <w:rFonts w:ascii="標楷體" w:eastAsia="標楷體" w:hAnsi="標楷體" w:cs="Consolas"/>
-          <w:color w:val="333333"/>
-          <w:szCs w:val="24"/>
-          <w:shd w:val="clear" w:color="auto" w:fill="F8F8F8"/>
-        </w:rPr>
-        <w:t>-requests</w:t>
+        <w:t xml:space="preserve"> robotframework-requests</w:t>
       </w:r>
     </w:p>
     <w:p>
@@ -783,7 +697,7 @@
         </w:numPr>
         <w:ind w:leftChars="0"/>
         <w:rPr>
-          <w:rFonts w:ascii="標楷體" w:eastAsia="標楷體" w:hAnsi="標楷體" w:hint="eastAsia"/>
+          <w:rFonts w:ascii="標楷體" w:eastAsia="標楷體" w:hAnsi="標楷體"/>
         </w:rPr>
       </w:pPr>
       <w:r>
@@ -822,25 +736,12 @@
           <w:color w:val="333333"/>
           <w:szCs w:val="24"/>
         </w:rPr>
-        <w:t xml:space="preserve">pip install --upgrade </w:t>
-      </w:r>
-      <w:proofErr w:type="spellStart"/>
-      <w:r>
-        <w:rPr>
-          <w:rFonts w:ascii="標楷體" w:eastAsia="標楷體" w:hAnsi="標楷體" w:cs="Consolas"/>
-          <w:color w:val="333333"/>
-          <w:szCs w:val="24"/>
-        </w:rPr>
-        <w:t>robotframework-httplibrary</w:t>
-      </w:r>
-      <w:proofErr w:type="spellEnd"/>
+        <w:t>pip install --upgrade robotframework-httplibrary</w:t>
+      </w:r>
     </w:p>
     <w:p>
       <w:pPr>
         <w:ind w:left="960"/>
-        <w:rPr>
-          <w:rFonts w:hint="eastAsia"/>
-        </w:rPr>
       </w:pPr>
     </w:p>
     <w:p>
@@ -991,6 +892,148 @@
         </w:drawing>
       </w:r>
     </w:p>
+    <w:p>
+      <w:pPr>
+        <w:pStyle w:val="a7"/>
+        <w:numPr>
+          <w:ilvl w:val="0"/>
+          <w:numId w:val="3"/>
+        </w:numPr>
+        <w:ind w:leftChars="0"/>
+        <w:rPr>
+          <w:color w:val="000000" w:themeColor="text1"/>
+        </w:rPr>
+      </w:pPr>
+      <w:r>
+        <w:rPr>
+          <w:rFonts w:hint="eastAsia"/>
+          <w:color w:val="000000" w:themeColor="text1"/>
+        </w:rPr>
+        <w:t>設定</w:t>
+      </w:r>
+      <w:r>
+        <w:rPr>
+          <w:rFonts w:hint="eastAsia"/>
+          <w:color w:val="000000" w:themeColor="text1"/>
+        </w:rPr>
+        <w:t>Microservice</w:t>
+      </w:r>
+      <w:r>
+        <w:rPr>
+          <w:rFonts w:hint="eastAsia"/>
+          <w:color w:val="000000" w:themeColor="text1"/>
+        </w:rPr>
+        <w:t>路徑</w:t>
+      </w:r>
+      <w:r>
+        <w:rPr>
+          <w:rFonts w:hint="eastAsia"/>
+          <w:color w:val="000000" w:themeColor="text1"/>
+        </w:rPr>
+        <w:t>:</w:t>
+      </w:r>
+    </w:p>
+    <w:p>
+      <w:pPr>
+        <w:pStyle w:val="a7"/>
+        <w:ind w:leftChars="0"/>
+        <w:rPr>
+          <w:color w:val="000000" w:themeColor="text1"/>
+        </w:rPr>
+      </w:pPr>
+      <w:r>
+        <w:rPr>
+          <w:rFonts w:hint="eastAsia"/>
+          <w:color w:val="000000" w:themeColor="text1"/>
+        </w:rPr>
+        <w:t>設定</w:t>
+      </w:r>
+      <w:r>
+        <w:rPr>
+          <w:color w:val="000000" w:themeColor="text1"/>
+        </w:rPr>
+        <w:t>service.json</w:t>
+      </w:r>
+    </w:p>
+    <w:p>
+      <w:pPr>
+        <w:pStyle w:val="a7"/>
+        <w:numPr>
+          <w:ilvl w:val="0"/>
+          <w:numId w:val="3"/>
+        </w:numPr>
+        <w:ind w:leftChars="0"/>
+        <w:rPr>
+          <w:color w:val="000000" w:themeColor="text1"/>
+        </w:rPr>
+      </w:pPr>
+      <w:r>
+        <w:rPr>
+          <w:rFonts w:hint="eastAsia"/>
+          <w:color w:val="000000" w:themeColor="text1"/>
+        </w:rPr>
+        <w:t>設定</w:t>
+      </w:r>
+      <w:r>
+        <w:rPr>
+          <w:rFonts w:hint="eastAsia"/>
+          <w:color w:val="000000" w:themeColor="text1"/>
+        </w:rPr>
+        <w:t>Notification service</w:t>
+      </w:r>
+      <w:r>
+        <w:rPr>
+          <w:rFonts w:hint="eastAsia"/>
+          <w:color w:val="000000" w:themeColor="text1"/>
+        </w:rPr>
+        <w:t>的</w:t>
+      </w:r>
+      <w:r>
+        <w:rPr>
+          <w:rFonts w:hint="eastAsia"/>
+          <w:color w:val="000000" w:themeColor="text1"/>
+        </w:rPr>
+        <w:t xml:space="preserve">FCM </w:t>
+      </w:r>
+      <w:r>
+        <w:rPr>
+          <w:color w:val="000000" w:themeColor="text1"/>
+        </w:rPr>
+        <w:t>service key</w:t>
+      </w:r>
+    </w:p>
+    <w:p>
+      <w:pPr>
+        <w:pStyle w:val="a7"/>
+        <w:ind w:leftChars="0"/>
+        <w:rPr>
+          <w:rFonts w:hint="eastAsia"/>
+          <w:color w:val="000000" w:themeColor="text1"/>
+        </w:rPr>
+      </w:pPr>
+      <w:r>
+        <w:rPr>
+          <w:rFonts w:hint="eastAsia"/>
+          <w:color w:val="000000" w:themeColor="text1"/>
+        </w:rPr>
+        <w:t>設定</w:t>
+      </w:r>
+      <w:r>
+        <w:rPr>
+          <w:rFonts w:hint="eastAsia"/>
+          <w:color w:val="000000" w:themeColor="text1"/>
+        </w:rPr>
+        <w:t>FCMS</w:t>
+      </w:r>
+      <w:r>
+        <w:rPr>
+          <w:color w:val="000000" w:themeColor="text1"/>
+        </w:rPr>
+        <w:t>ervice.ini</w:t>
+      </w:r>
+      <w:bookmarkStart w:id="0" w:name="_GoBack"/>
+      <w:bookmarkEnd w:id="0"/>
+    </w:p>
     <w:sectPr>
       <w:pgSz w:w="11906" w:h="16838"/>
       <w:pgMar w:top="1440" w:right="1800" w:bottom="1440" w:left="1800" w:header="851" w:footer="992" w:gutter="0"/>
@@ -1002,7 +1045,7 @@
 </file>
 
 <file path=word/endnotes.xml><?xml version="1.0" encoding="utf-8"?>
-<w:endnotes xmlns:ve="http://schemas.openxmlformats.org/markup-compatibility/2006" xmlns:o="urn:schemas-microsoft-com:office:office" xmlns:r="http://schemas.openxmlformats.org/officeDocument/2006/relationships" xmlns:m="http://schemas.openxmlformats.org/officeDocument/2006/math" xmlns:v="urn:schemas-microsoft-com:vml" xmlns:wp="http://schemas.openxmlformats.org/drawingml/2006/wordprocessingDrawing" xmlns:w10="urn:schemas-microsoft-com:office:word" xmlns:w="http://schemas.openxmlformats.org/wordprocessingml/2006/main" xmlns:wne="http://schemas.microsoft.com/office/word/2006/wordml">
+<w:endnotes xmlns:wpc="http://schemas.microsoft.com/office/word/2010/wordprocessingCanvas" xmlns:mc="http://schemas.openxmlformats.org/markup-compatibility/2006" xmlns:o="urn:schemas-microsoft-com:office:office" xmlns:r="http://schemas.openxmlformats.org/officeDocument/2006/relationships" xmlns:m="http://schemas.openxmlformats.org/officeDocument/2006/math" xmlns:v="urn:schemas-microsoft-com:vml" xmlns:wp14="http://schemas.microsoft.com/office/word/2010/wordprocessingDrawing" xmlns:wp="http://schemas.openxmlformats.org/drawingml/2006/wordprocessingDrawing" xmlns:w10="urn:schemas-microsoft-com:office:word" xmlns:w="http://schemas.openxmlformats.org/wordprocessingml/2006/main" xmlns:w14="http://schemas.microsoft.com/office/word/2010/wordml" xmlns:w15="http://schemas.microsoft.com/office/word/2012/wordml" xmlns:wpg="http://schemas.microsoft.com/office/word/2010/wordprocessingGroup" xmlns:wpi="http://schemas.microsoft.com/office/word/2010/wordprocessingInk" xmlns:wne="http://schemas.microsoft.com/office/word/2006/wordml" xmlns:wps="http://schemas.microsoft.com/office/word/2010/wordprocessingShape" mc:Ignorable="w14 w15 wp14">
   <w:endnote w:type="separator" w:id="-1">
     <w:p>
       <w:r>
@@ -1021,7 +1064,7 @@
 </file>
 
 <file path=word/footnotes.xml><?xml version="1.0" encoding="utf-8"?>
-<w:footnotes xmlns:ve="http://schemas.openxmlformats.org/markup-compatibility/2006" xmlns:o="urn:schemas-microsoft-com:office:office" xmlns:r="http://schemas.openxmlformats.org/officeDocument/2006/relationships" xmlns:m="http://schemas.openxmlformats.org/officeDocument/2006/math" xmlns:v="urn:schemas-microsoft-com:vml" xmlns:wp="http://schemas.openxmlformats.org/drawingml/2006/wordprocessingDrawing" xmlns:w10="urn:schemas-microsoft-com:office:word" xmlns:w="http://schemas.openxmlformats.org/wordprocessingml/2006/main" xmlns:wne="http://schemas.microsoft.com/office/word/2006/wordml">
+<w:footnotes xmlns:wpc="http://schemas.microsoft.com/office/word/2010/wordprocessingCanvas" xmlns:mc="http://schemas.openxmlformats.org/markup-compatibility/2006" xmlns:o="urn:schemas-microsoft-com:office:office" xmlns:r="http://schemas.openxmlformats.org/officeDocument/2006/relationships" xmlns:m="http://schemas.openxmlformats.org/officeDocument/2006/math" xmlns:v="urn:schemas-microsoft-com:vml" xmlns:wp14="http://schemas.microsoft.com/office/word/2010/wordprocessingDrawing" xmlns:wp="http://schemas.openxmlformats.org/drawingml/2006/wordprocessingDrawing" xmlns:w10="urn:schemas-microsoft-com:office:word" xmlns:w="http://schemas.openxmlformats.org/wordprocessingml/2006/main" xmlns:w14="http://schemas.microsoft.com/office/word/2010/wordml" xmlns:w15="http://schemas.microsoft.com/office/word/2012/wordml" xmlns:wpg="http://schemas.microsoft.com/office/word/2010/wordprocessingGroup" xmlns:wpi="http://schemas.microsoft.com/office/word/2010/wordprocessingInk" xmlns:wne="http://schemas.microsoft.com/office/word/2006/wordml" xmlns:wps="http://schemas.microsoft.com/office/word/2010/wordprocessingShape" mc:Ignorable="w14 w15 wp14">
   <w:footnote w:type="separator" w:id="-1">
     <w:p>
       <w:r>
@@ -1040,8 +1083,8 @@
 </file>
 
 <file path=word/numbering.xml><?xml version="1.0" encoding="utf-8"?>
-<w:numbering xmlns:ve="http://schemas.openxmlformats.org/markup-compatibility/2006" xmlns:o="urn:schemas-microsoft-com:office:office" xmlns:r="http://schemas.openxmlformats.org/officeDocument/2006/relationships" xmlns:m="http://schemas.openxmlformats.org/officeDocument/2006/math" xmlns:v="urn:schemas-microsoft-com:vml" xmlns:wp="http://schemas.openxmlformats.org/drawingml/2006/wordprocessingDrawing" xmlns:w10="urn:schemas-microsoft-com:office:word" xmlns:w="http://schemas.openxmlformats.org/wordprocessingml/2006/main" xmlns:wne="http://schemas.microsoft.com/office/word/2006/wordml">
-  <w:abstractNum w:abstractNumId="0">
+<w:numbering xmlns:wpc="http://schemas.microsoft.com/office/word/2010/wordprocessingCanvas" xmlns:mc="http://schemas.openxmlformats.org/markup-compatibility/2006" xmlns:o="urn:schemas-microsoft-com:office:office" xmlns:r="http://schemas.openxmlformats.org/officeDocument/2006/relationships" xmlns:m="http://schemas.openxmlformats.org/officeDocument/2006/math" xmlns:v="urn:schemas-microsoft-com:vml" xmlns:wp14="http://schemas.microsoft.com/office/word/2010/wordprocessingDrawing" xmlns:wp="http://schemas.openxmlformats.org/drawingml/2006/wordprocessingDrawing" xmlns:w10="urn:schemas-microsoft-com:office:word" xmlns:w="http://schemas.openxmlformats.org/wordprocessingml/2006/main" xmlns:w14="http://schemas.microsoft.com/office/word/2010/wordml" xmlns:w15="http://schemas.microsoft.com/office/word/2012/wordml" xmlns:wpg="http://schemas.microsoft.com/office/word/2010/wordprocessingGroup" xmlns:wpi="http://schemas.microsoft.com/office/word/2010/wordprocessingInk" xmlns:wne="http://schemas.microsoft.com/office/word/2006/wordml" xmlns:wps="http://schemas.microsoft.com/office/word/2010/wordprocessingShape" mc:Ignorable="w14 w15 wp14">
+  <w:abstractNum w:abstractNumId="0" w15:restartNumberingAfterBreak="0">
     <w:nsid w:val="045014DF"/>
     <w:multiLevelType w:val="hybridMultilevel"/>
     <w:tmpl w:val="C4522E6A"/>
@@ -1154,7 +1197,7 @@
       </w:rPr>
     </w:lvl>
   </w:abstractNum>
-  <w:abstractNum w:abstractNumId="1">
+  <w:abstractNum w:abstractNumId="1" w15:restartNumberingAfterBreak="0">
     <w:nsid w:val="0BEA4319"/>
     <w:multiLevelType w:val="hybridMultilevel"/>
     <w:tmpl w:val="6F70A7E4"/>
@@ -1268,7 +1311,7 @@
       </w:rPr>
     </w:lvl>
   </w:abstractNum>
-  <w:abstractNum w:abstractNumId="2">
+  <w:abstractNum w:abstractNumId="2" w15:restartNumberingAfterBreak="0">
     <w:nsid w:val="177E7821"/>
     <w:multiLevelType w:val="hybridMultilevel"/>
     <w:tmpl w:val="D5083E32"/>
@@ -1354,10 +1397,10 @@
       </w:pPr>
     </w:lvl>
   </w:abstractNum>
-  <w:abstractNum w:abstractNumId="3">
+  <w:abstractNum w:abstractNumId="3" w15:restartNumberingAfterBreak="0">
     <w:nsid w:val="17CF0C30"/>
     <w:multiLevelType w:val="hybridMultilevel"/>
-    <w:tmpl w:val="25B876B0"/>
+    <w:tmpl w:val="A070643E"/>
     <w:lvl w:ilvl="0" w:tplc="0409000F">
       <w:start w:val="1"/>
       <w:numFmt w:val="decimal"/>
@@ -1440,7 +1483,7 @@
       </w:pPr>
     </w:lvl>
   </w:abstractNum>
-  <w:abstractNum w:abstractNumId="4">
+  <w:abstractNum w:abstractNumId="4" w15:restartNumberingAfterBreak="0">
     <w:nsid w:val="18E077DB"/>
     <w:multiLevelType w:val="hybridMultilevel"/>
     <w:tmpl w:val="B09852B4"/>
@@ -1526,7 +1569,7 @@
       </w:pPr>
     </w:lvl>
   </w:abstractNum>
-  <w:abstractNum w:abstractNumId="5">
+  <w:abstractNum w:abstractNumId="5" w15:restartNumberingAfterBreak="0">
     <w:nsid w:val="19B20382"/>
     <w:multiLevelType w:val="hybridMultilevel"/>
     <w:tmpl w:val="27569058"/>
@@ -1639,7 +1682,7 @@
       </w:rPr>
     </w:lvl>
   </w:abstractNum>
-  <w:abstractNum w:abstractNumId="6">
+  <w:abstractNum w:abstractNumId="6" w15:restartNumberingAfterBreak="0">
     <w:nsid w:val="1B5300D8"/>
     <w:multiLevelType w:val="hybridMultilevel"/>
     <w:tmpl w:val="4606B046"/>
@@ -1752,7 +1795,7 @@
       </w:rPr>
     </w:lvl>
   </w:abstractNum>
-  <w:abstractNum w:abstractNumId="7">
+  <w:abstractNum w:abstractNumId="7" w15:restartNumberingAfterBreak="0">
     <w:nsid w:val="1B9150AD"/>
     <w:multiLevelType w:val="hybridMultilevel"/>
     <w:tmpl w:val="A4D64016"/>
@@ -1838,7 +1881,7 @@
       </w:pPr>
     </w:lvl>
   </w:abstractNum>
-  <w:abstractNum w:abstractNumId="8">
+  <w:abstractNum w:abstractNumId="8" w15:restartNumberingAfterBreak="0">
     <w:nsid w:val="1CD70895"/>
     <w:multiLevelType w:val="hybridMultilevel"/>
     <w:tmpl w:val="DE96C5EC"/>
@@ -1951,7 +1994,7 @@
       </w:rPr>
     </w:lvl>
   </w:abstractNum>
-  <w:abstractNum w:abstractNumId="9">
+  <w:abstractNum w:abstractNumId="9" w15:restartNumberingAfterBreak="0">
     <w:nsid w:val="2A2A4287"/>
     <w:multiLevelType w:val="hybridMultilevel"/>
     <w:tmpl w:val="48069048"/>
@@ -2037,7 +2080,7 @@
       </w:pPr>
     </w:lvl>
   </w:abstractNum>
-  <w:abstractNum w:abstractNumId="10">
+  <w:abstractNum w:abstractNumId="10" w15:restartNumberingAfterBreak="0">
     <w:nsid w:val="2B6B6217"/>
     <w:multiLevelType w:val="hybridMultilevel"/>
     <w:tmpl w:val="90EE7648"/>
@@ -2123,7 +2166,7 @@
       </w:pPr>
     </w:lvl>
   </w:abstractNum>
-  <w:abstractNum w:abstractNumId="11">
+  <w:abstractNum w:abstractNumId="11" w15:restartNumberingAfterBreak="0">
     <w:nsid w:val="2C3C33BF"/>
     <w:multiLevelType w:val="hybridMultilevel"/>
     <w:tmpl w:val="CB0ADD8E"/>
@@ -2236,7 +2279,7 @@
       </w:rPr>
     </w:lvl>
   </w:abstractNum>
-  <w:abstractNum w:abstractNumId="12">
+  <w:abstractNum w:abstractNumId="12" w15:restartNumberingAfterBreak="0">
     <w:nsid w:val="32C26C0C"/>
     <w:multiLevelType w:val="hybridMultilevel"/>
     <w:tmpl w:val="C3A658E8"/>
@@ -2322,7 +2365,7 @@
       </w:pPr>
     </w:lvl>
   </w:abstractNum>
-  <w:abstractNum w:abstractNumId="13">
+  <w:abstractNum w:abstractNumId="13" w15:restartNumberingAfterBreak="0">
     <w:nsid w:val="3A19205E"/>
     <w:multiLevelType w:val="hybridMultilevel"/>
     <w:tmpl w:val="996A17EE"/>
@@ -2436,7 +2479,7 @@
       </w:rPr>
     </w:lvl>
   </w:abstractNum>
-  <w:abstractNum w:abstractNumId="14">
+  <w:abstractNum w:abstractNumId="14" w15:restartNumberingAfterBreak="0">
     <w:nsid w:val="3E533277"/>
     <w:multiLevelType w:val="hybridMultilevel"/>
     <w:tmpl w:val="51E0783E"/>
@@ -2522,7 +2565,7 @@
       </w:pPr>
     </w:lvl>
   </w:abstractNum>
-  <w:abstractNum w:abstractNumId="15">
+  <w:abstractNum w:abstractNumId="15" w15:restartNumberingAfterBreak="0">
     <w:nsid w:val="3E601860"/>
     <w:multiLevelType w:val="hybridMultilevel"/>
     <w:tmpl w:val="89145046"/>
@@ -2635,7 +2678,7 @@
       </w:rPr>
     </w:lvl>
   </w:abstractNum>
-  <w:abstractNum w:abstractNumId="16">
+  <w:abstractNum w:abstractNumId="16" w15:restartNumberingAfterBreak="0">
     <w:nsid w:val="45E476D4"/>
     <w:multiLevelType w:val="hybridMultilevel"/>
     <w:tmpl w:val="BC78E348"/>
@@ -2748,7 +2791,7 @@
       </w:rPr>
     </w:lvl>
   </w:abstractNum>
-  <w:abstractNum w:abstractNumId="17">
+  <w:abstractNum w:abstractNumId="17" w15:restartNumberingAfterBreak="0">
     <w:nsid w:val="477047AA"/>
     <w:multiLevelType w:val="hybridMultilevel"/>
     <w:tmpl w:val="27F2C6C0"/>
@@ -2861,7 +2904,7 @@
       </w:rPr>
     </w:lvl>
   </w:abstractNum>
-  <w:abstractNum w:abstractNumId="18">
+  <w:abstractNum w:abstractNumId="18" w15:restartNumberingAfterBreak="0">
     <w:nsid w:val="48662DFE"/>
     <w:multiLevelType w:val="hybridMultilevel"/>
     <w:tmpl w:val="46EE8E08"/>
@@ -2974,7 +3017,7 @@
       </w:rPr>
     </w:lvl>
   </w:abstractNum>
-  <w:abstractNum w:abstractNumId="19">
+  <w:abstractNum w:abstractNumId="19" w15:restartNumberingAfterBreak="0">
     <w:nsid w:val="49087434"/>
     <w:multiLevelType w:val="hybridMultilevel"/>
     <w:tmpl w:val="4D448454"/>
@@ -3087,7 +3130,7 @@
       </w:rPr>
     </w:lvl>
   </w:abstractNum>
-  <w:abstractNum w:abstractNumId="20">
+  <w:abstractNum w:abstractNumId="20" w15:restartNumberingAfterBreak="0">
     <w:nsid w:val="536B0086"/>
     <w:multiLevelType w:val="hybridMultilevel"/>
     <w:tmpl w:val="028CF0E0"/>
@@ -3176,7 +3219,7 @@
       </w:pPr>
     </w:lvl>
   </w:abstractNum>
-  <w:abstractNum w:abstractNumId="21">
+  <w:abstractNum w:abstractNumId="21" w15:restartNumberingAfterBreak="0">
     <w:nsid w:val="57703796"/>
     <w:multiLevelType w:val="hybridMultilevel"/>
     <w:tmpl w:val="AF48051E"/>
@@ -3289,7 +3332,7 @@
       </w:rPr>
     </w:lvl>
   </w:abstractNum>
-  <w:abstractNum w:abstractNumId="22">
+  <w:abstractNum w:abstractNumId="22" w15:restartNumberingAfterBreak="0">
     <w:nsid w:val="5CE87608"/>
     <w:multiLevelType w:val="hybridMultilevel"/>
     <w:tmpl w:val="D39485B2"/>
@@ -3375,7 +3418,7 @@
       </w:pPr>
     </w:lvl>
   </w:abstractNum>
-  <w:abstractNum w:abstractNumId="23">
+  <w:abstractNum w:abstractNumId="23" w15:restartNumberingAfterBreak="0">
     <w:nsid w:val="5D1942DC"/>
     <w:multiLevelType w:val="hybridMultilevel"/>
     <w:tmpl w:val="994A169E"/>
@@ -3488,7 +3531,7 @@
       </w:rPr>
     </w:lvl>
   </w:abstractNum>
-  <w:abstractNum w:abstractNumId="24">
+  <w:abstractNum w:abstractNumId="24" w15:restartNumberingAfterBreak="0">
     <w:nsid w:val="5F2E3943"/>
     <w:multiLevelType w:val="hybridMultilevel"/>
     <w:tmpl w:val="086C6B9C"/>
@@ -3574,7 +3617,7 @@
       </w:pPr>
     </w:lvl>
   </w:abstractNum>
-  <w:abstractNum w:abstractNumId="25">
+  <w:abstractNum w:abstractNumId="25" w15:restartNumberingAfterBreak="0">
     <w:nsid w:val="67851851"/>
     <w:multiLevelType w:val="hybridMultilevel"/>
     <w:tmpl w:val="88F0FC64"/>
@@ -3660,7 +3703,7 @@
       </w:pPr>
     </w:lvl>
   </w:abstractNum>
-  <w:abstractNum w:abstractNumId="26">
+  <w:abstractNum w:abstractNumId="26" w15:restartNumberingAfterBreak="0">
     <w:nsid w:val="70611981"/>
     <w:multiLevelType w:val="hybridMultilevel"/>
     <w:tmpl w:val="33F4913A"/>
@@ -3746,7 +3789,7 @@
       </w:pPr>
     </w:lvl>
   </w:abstractNum>
-  <w:abstractNum w:abstractNumId="27">
+  <w:abstractNum w:abstractNumId="27" w15:restartNumberingAfterBreak="0">
     <w:nsid w:val="72F57E4A"/>
     <w:multiLevelType w:val="hybridMultilevel"/>
     <w:tmpl w:val="7430E216"/>
@@ -3859,7 +3902,7 @@
       </w:rPr>
     </w:lvl>
   </w:abstractNum>
-  <w:abstractNum w:abstractNumId="28">
+  <w:abstractNum w:abstractNumId="28" w15:restartNumberingAfterBreak="0">
     <w:nsid w:val="7963214E"/>
     <w:multiLevelType w:val="hybridMultilevel"/>
     <w:tmpl w:val="72943292"/>
@@ -3945,7 +3988,7 @@
       </w:pPr>
     </w:lvl>
   </w:abstractNum>
-  <w:abstractNum w:abstractNumId="29">
+  <w:abstractNum w:abstractNumId="29" w15:restartNumberingAfterBreak="0">
     <w:nsid w:val="7AD872DB"/>
     <w:multiLevelType w:val="hybridMultilevel"/>
     <w:tmpl w:val="C458F2A0"/>
@@ -4031,7 +4074,7 @@
       </w:pPr>
     </w:lvl>
   </w:abstractNum>
-  <w:abstractNum w:abstractNumId="30">
+  <w:abstractNum w:abstractNumId="30" w15:restartNumberingAfterBreak="0">
     <w:nsid w:val="7BCE5E94"/>
     <w:multiLevelType w:val="hybridMultilevel"/>
     <w:tmpl w:val="3DFC7796"/>
@@ -4117,7 +4160,7 @@
       </w:pPr>
     </w:lvl>
   </w:abstractNum>
-  <w:abstractNum w:abstractNumId="31">
+  <w:abstractNum w:abstractNumId="31" w15:restartNumberingAfterBreak="0">
     <w:nsid w:val="7CED5E92"/>
     <w:multiLevelType w:val="hybridMultilevel"/>
     <w:tmpl w:val="C4544214"/>
@@ -4230,7 +4273,7 @@
       </w:rPr>
     </w:lvl>
   </w:abstractNum>
-  <w:abstractNum w:abstractNumId="32">
+  <w:abstractNum w:abstractNumId="32" w15:restartNumberingAfterBreak="0">
     <w:nsid w:val="7F6F2568"/>
     <w:multiLevelType w:val="hybridMultilevel"/>
     <w:tmpl w:val="6D248BB2"/>
@@ -4419,7 +4462,7 @@
 </file>
 
 <file path=word/styles.xml><?xml version="1.0" encoding="utf-8"?>
-<w:styles xmlns:r="http://schemas.openxmlformats.org/officeDocument/2006/relationships" xmlns:w="http://schemas.openxmlformats.org/wordprocessingml/2006/main">
+<w:styles xmlns:mc="http://schemas.openxmlformats.org/markup-compatibility/2006" xmlns:r="http://schemas.openxmlformats.org/officeDocument/2006/relationships" xmlns:w="http://schemas.openxmlformats.org/wordprocessingml/2006/main" xmlns:w14="http://schemas.microsoft.com/office/word/2010/wordml" xmlns:w15="http://schemas.microsoft.com/office/word/2012/wordml" mc:Ignorable="w14 w15">
   <w:docDefaults>
     <w:rPrDefault>
       <w:rPr>
@@ -4432,144 +4475,378 @@
     </w:rPrDefault>
     <w:pPrDefault/>
   </w:docDefaults>
-  <w:latentStyles w:defLockedState="0" w:defUIPriority="99" w:defSemiHidden="1" w:defUnhideWhenUsed="1" w:defQFormat="0" w:count="267">
-    <w:lsdException w:name="Normal" w:semiHidden="0" w:uiPriority="0" w:unhideWhenUsed="0" w:qFormat="1"/>
-    <w:lsdException w:name="heading 1" w:semiHidden="0" w:uiPriority="9" w:unhideWhenUsed="0" w:qFormat="1"/>
-    <w:lsdException w:name="heading 2" w:uiPriority="9" w:qFormat="1"/>
-    <w:lsdException w:name="heading 3" w:uiPriority="9" w:qFormat="1"/>
-    <w:lsdException w:name="heading 4" w:uiPriority="9" w:qFormat="1"/>
-    <w:lsdException w:name="heading 5" w:uiPriority="9" w:qFormat="1"/>
-    <w:lsdException w:name="heading 6" w:uiPriority="9" w:qFormat="1"/>
-    <w:lsdException w:name="heading 7" w:uiPriority="9" w:qFormat="1"/>
-    <w:lsdException w:name="heading 8" w:uiPriority="9" w:qFormat="1"/>
-    <w:lsdException w:name="heading 9" w:uiPriority="9" w:qFormat="1"/>
-    <w:lsdException w:name="toc 1" w:uiPriority="39"/>
-    <w:lsdException w:name="toc 2" w:uiPriority="39"/>
-    <w:lsdException w:name="toc 3" w:uiPriority="39"/>
-    <w:lsdException w:name="toc 4" w:uiPriority="39"/>
-    <w:lsdException w:name="toc 5" w:uiPriority="39"/>
-    <w:lsdException w:name="toc 6" w:uiPriority="39"/>
-    <w:lsdException w:name="toc 7" w:uiPriority="39"/>
-    <w:lsdException w:name="toc 8" w:uiPriority="39"/>
-    <w:lsdException w:name="toc 9" w:uiPriority="39"/>
-    <w:lsdException w:name="caption" w:uiPriority="35" w:qFormat="1"/>
-    <w:lsdException w:name="Title" w:semiHidden="0" w:uiPriority="10" w:unhideWhenUsed="0" w:qFormat="1"/>
-    <w:lsdException w:name="Default Paragraph Font" w:uiPriority="1"/>
-    <w:lsdException w:name="Subtitle" w:semiHidden="0" w:uiPriority="11" w:unhideWhenUsed="0" w:qFormat="1"/>
-    <w:lsdException w:name="Strong" w:semiHidden="0" w:uiPriority="22" w:unhideWhenUsed="0" w:qFormat="1"/>
-    <w:lsdException w:name="Emphasis" w:semiHidden="0" w:uiPriority="20" w:unhideWhenUsed="0" w:qFormat="1"/>
-    <w:lsdException w:name="Table Grid" w:semiHidden="0" w:uiPriority="59" w:unhideWhenUsed="0"/>
-    <w:lsdException w:name="Placeholder Text" w:unhideWhenUsed="0"/>
-    <w:lsdException w:name="No Spacing" w:semiHidden="0" w:uiPriority="1" w:unhideWhenUsed="0" w:qFormat="1"/>
-    <w:lsdException w:name="Light Shading" w:semiHidden="0" w:uiPriority="60" w:unhideWhenUsed="0"/>
-    <w:lsdException w:name="Light List" w:semiHidden="0" w:uiPriority="61" w:unhideWhenUsed="0"/>
-    <w:lsdException w:name="Light Grid" w:semiHidden="0" w:uiPriority="62" w:unhideWhenUsed="0"/>
-    <w:lsdException w:name="Medium Shading 1" w:semiHidden="0" w:uiPriority="63" w:unhideWhenUsed="0"/>
-    <w:lsdException w:name="Medium Shading 2" w:semiHidden="0" w:uiPriority="64" w:unhideWhenUsed="0"/>
-    <w:lsdException w:name="Medium List 1" w:semiHidden="0" w:uiPriority="65" w:unhideWhenUsed="0"/>
-    <w:lsdException w:name="Medium List 2" w:semiHidden="0" w:uiPriority="66" w:unhideWhenUsed="0"/>
-    <w:lsdException w:name="Medium Grid 1" w:semiHidden="0" w:uiPriority="67" w:unhideWhenUsed="0"/>
-    <w:lsdException w:name="Medium Grid 2" w:semiHidden="0" w:uiPriority="68" w:unhideWhenUsed="0"/>
-    <w:lsdException w:name="Medium Grid 3" w:semiHidden="0" w:uiPriority="69" w:unhideWhenUsed="0"/>
-    <w:lsdException w:name="Dark List" w:semiHidden="0" w:uiPriority="70" w:unhideWhenUsed="0"/>
-    <w:lsdException w:name="Colorful Shading" w:semiHidden="0" w:uiPriority="71" w:unhideWhenUsed="0"/>
-    <w:lsdException w:name="Colorful List" w:semiHidden="0" w:uiPriority="72" w:unhideWhenUsed="0"/>
-    <w:lsdException w:name="Colorful Grid" w:semiHidden="0" w:uiPriority="73" w:unhideWhenUsed="0"/>
-    <w:lsdException w:name="Light Shading Accent 1" w:semiHidden="0" w:uiPriority="60" w:unhideWhenUsed="0"/>
-    <w:lsdException w:name="Light List Accent 1" w:semiHidden="0" w:uiPriority="61" w:unhideWhenUsed="0"/>
-    <w:lsdException w:name="Light Grid Accent 1" w:semiHidden="0" w:uiPriority="62" w:unhideWhenUsed="0"/>
-    <w:lsdException w:name="Medium Shading 1 Accent 1" w:semiHidden="0" w:uiPriority="63" w:unhideWhenUsed="0"/>
-    <w:lsdException w:name="Medium Shading 2 Accent 1" w:semiHidden="0" w:uiPriority="64" w:unhideWhenUsed="0"/>
-    <w:lsdException w:name="Medium List 1 Accent 1" w:semiHidden="0" w:uiPriority="65" w:unhideWhenUsed="0"/>
-    <w:lsdException w:name="Revision" w:unhideWhenUsed="0"/>
-    <w:lsdException w:name="List Paragraph" w:semiHidden="0" w:uiPriority="34" w:unhideWhenUsed="0" w:qFormat="1"/>
-    <w:lsdException w:name="Quote" w:semiHidden="0" w:uiPriority="29" w:unhideWhenUsed="0" w:qFormat="1"/>
-    <w:lsdException w:name="Intense Quote" w:semiHidden="0" w:uiPriority="30" w:unhideWhenUsed="0" w:qFormat="1"/>
-    <w:lsdException w:name="Medium List 2 Accent 1" w:semiHidden="0" w:uiPriority="66" w:unhideWhenUsed="0"/>
-    <w:lsdException w:name="Medium Grid 1 Accent 1" w:semiHidden="0" w:uiPriority="67" w:unhideWhenUsed="0"/>
-    <w:lsdException w:name="Medium Grid 2 Accent 1" w:semiHidden="0" w:uiPriority="68" w:unhideWhenUsed="0"/>
-    <w:lsdException w:name="Medium Grid 3 Accent 1" w:semiHidden="0" w:uiPriority="69" w:unhideWhenUsed="0"/>
-    <w:lsdException w:name="Dark List Accent 1" w:semiHidden="0" w:uiPriority="70" w:unhideWhenUsed="0"/>
-    <w:lsdException w:name="Colorful Shading Accent 1" w:semiHidden="0" w:uiPriority="71" w:unhideWhenUsed="0"/>
-    <w:lsdException w:name="Colorful List Accent 1" w:semiHidden="0" w:uiPriority="72" w:unhideWhenUsed="0"/>
-    <w:lsdException w:name="Colorful Grid Accent 1" w:semiHidden="0" w:uiPriority="73" w:unhideWhenUsed="0"/>
-    <w:lsdException w:name="Light Shading Accent 2" w:semiHidden="0" w:uiPriority="60" w:unhideWhenUsed="0"/>
-    <w:lsdException w:name="Light List Accent 2" w:semiHidden="0" w:uiPriority="61" w:unhideWhenUsed="0"/>
-    <w:lsdException w:name="Light Grid Accent 2" w:semiHidden="0" w:uiPriority="62" w:unhideWhenUsed="0"/>
-    <w:lsdException w:name="Medium Shading 1 Accent 2" w:semiHidden="0" w:uiPriority="63" w:unhideWhenUsed="0"/>
-    <w:lsdException w:name="Medium Shading 2 Accent 2" w:semiHidden="0" w:uiPriority="64" w:unhideWhenUsed="0"/>
-    <w:lsdException w:name="Medium List 1 Accent 2" w:semiHidden="0" w:uiPriority="65" w:unhideWhenUsed="0"/>
-    <w:lsdException w:name="Medium List 2 Accent 2" w:semiHidden="0" w:uiPriority="66" w:unhideWhenUsed="0"/>
-    <w:lsdException w:name="Medium Grid 1 Accent 2" w:semiHidden="0" w:uiPriority="67" w:unhideWhenUsed="0"/>
-    <w:lsdException w:name="Medium Grid 2 Accent 2" w:semiHidden="0" w:uiPriority="68" w:unhideWhenUsed="0"/>
-    <w:lsdException w:name="Medium Grid 3 Accent 2" w:semiHidden="0" w:uiPriority="69" w:unhideWhenUsed="0"/>
-    <w:lsdException w:name="Dark List Accent 2" w:semiHidden="0" w:uiPriority="70" w:unhideWhenUsed="0"/>
-    <w:lsdException w:name="Colorful Shading Accent 2" w:semiHidden="0" w:uiPriority="71" w:unhideWhenUsed="0"/>
-    <w:lsdException w:name="Colorful List Accent 2" w:semiHidden="0" w:uiPriority="72" w:unhideWhenUsed="0"/>
-    <w:lsdException w:name="Colorful Grid Accent 2" w:semiHidden="0" w:uiPriority="73" w:unhideWhenUsed="0"/>
-    <w:lsdException w:name="Light Shading Accent 3" w:semiHidden="0" w:uiPriority="60" w:unhideWhenUsed="0"/>
-    <w:lsdException w:name="Light List Accent 3" w:semiHidden="0" w:uiPriority="61" w:unhideWhenUsed="0"/>
-    <w:lsdException w:name="Light Grid Accent 3" w:semiHidden="0" w:uiPriority="62" w:unhideWhenUsed="0"/>
-    <w:lsdException w:name="Medium Shading 1 Accent 3" w:semiHidden="0" w:uiPriority="63" w:unhideWhenUsed="0"/>
-    <w:lsdException w:name="Medium Shading 2 Accent 3" w:semiHidden="0" w:uiPriority="64" w:unhideWhenUsed="0"/>
-    <w:lsdException w:name="Medium List 1 Accent 3" w:semiHidden="0" w:uiPriority="65" w:unhideWhenUsed="0"/>
-    <w:lsdException w:name="Medium List 2 Accent 3" w:semiHidden="0" w:uiPriority="66" w:unhideWhenUsed="0"/>
-    <w:lsdException w:name="Medium Grid 1 Accent 3" w:semiHidden="0" w:uiPriority="67" w:unhideWhenUsed="0"/>
-    <w:lsdException w:name="Medium Grid 2 Accent 3" w:semiHidden="0" w:uiPriority="68" w:unhideWhenUsed="0"/>
-    <w:lsdException w:name="Medium Grid 3 Accent 3" w:semiHidden="0" w:uiPriority="69" w:unhideWhenUsed="0"/>
-    <w:lsdException w:name="Dark List Accent 3" w:semiHidden="0" w:uiPriority="70" w:unhideWhenUsed="0"/>
-    <w:lsdException w:name="Colorful Shading Accent 3" w:semiHidden="0" w:uiPriority="71" w:unhideWhenUsed="0"/>
-    <w:lsdException w:name="Colorful List Accent 3" w:semiHidden="0" w:uiPriority="72" w:unhideWhenUsed="0"/>
-    <w:lsdException w:name="Colorful Grid Accent 3" w:semiHidden="0" w:uiPriority="73" w:unhideWhenUsed="0"/>
-    <w:lsdException w:name="Light Shading Accent 4" w:semiHidden="0" w:uiPriority="60" w:unhideWhenUsed="0"/>
-    <w:lsdException w:name="Light List Accent 4" w:semiHidden="0" w:uiPriority="61" w:unhideWhenUsed="0"/>
-    <w:lsdException w:name="Light Grid Accent 4" w:semiHidden="0" w:uiPriority="62" w:unhideWhenUsed="0"/>
-    <w:lsdException w:name="Medium Shading 1 Accent 4" w:semiHidden="0" w:uiPriority="63" w:unhideWhenUsed="0"/>
-    <w:lsdException w:name="Medium Shading 2 Accent 4" w:semiHidden="0" w:uiPriority="64" w:unhideWhenUsed="0"/>
-    <w:lsdException w:name="Medium List 1 Accent 4" w:semiHidden="0" w:uiPriority="65" w:unhideWhenUsed="0"/>
-    <w:lsdException w:name="Medium List 2 Accent 4" w:semiHidden="0" w:uiPriority="66" w:unhideWhenUsed="0"/>
-    <w:lsdException w:name="Medium Grid 1 Accent 4" w:semiHidden="0" w:uiPriority="67" w:unhideWhenUsed="0"/>
-    <w:lsdException w:name="Medium Grid 2 Accent 4" w:semiHidden="0" w:uiPriority="68" w:unhideWhenUsed="0"/>
-    <w:lsdException w:name="Medium Grid 3 Accent 4" w:semiHidden="0" w:uiPriority="69" w:unhideWhenUsed="0"/>
-    <w:lsdException w:name="Dark List Accent 4" w:semiHidden="0" w:uiPriority="70" w:unhideWhenUsed="0"/>
-    <w:lsdException w:name="Colorful Shading Accent 4" w:semiHidden="0" w:uiPriority="71" w:unhideWhenUsed="0"/>
-    <w:lsdException w:name="Colorful List Accent 4" w:semiHidden="0" w:uiPriority="72" w:unhideWhenUsed="0"/>
-    <w:lsdException w:name="Colorful Grid Accent 4" w:semiHidden="0" w:uiPriority="73" w:unhideWhenUsed="0"/>
-    <w:lsdException w:name="Light Shading Accent 5" w:semiHidden="0" w:uiPriority="60" w:unhideWhenUsed="0"/>
-    <w:lsdException w:name="Light List Accent 5" w:semiHidden="0" w:uiPriority="61" w:unhideWhenUsed="0"/>
-    <w:lsdException w:name="Light Grid Accent 5" w:semiHidden="0" w:uiPriority="62" w:unhideWhenUsed="0"/>
-    <w:lsdException w:name="Medium Shading 1 Accent 5" w:semiHidden="0" w:uiPriority="63" w:unhideWhenUsed="0"/>
-    <w:lsdException w:name="Medium Shading 2 Accent 5" w:semiHidden="0" w:uiPriority="64" w:unhideWhenUsed="0"/>
-    <w:lsdException w:name="Medium List 1 Accent 5" w:semiHidden="0" w:uiPriority="65" w:unhideWhenUsed="0"/>
-    <w:lsdException w:name="Medium List 2 Accent 5" w:semiHidden="0" w:uiPriority="66" w:unhideWhenUsed="0"/>
-    <w:lsdException w:name="Medium Grid 1 Accent 5" w:semiHidden="0" w:uiPriority="67" w:unhideWhenUsed="0"/>
-    <w:lsdException w:name="Medium Grid 2 Accent 5" w:semiHidden="0" w:uiPriority="68" w:unhideWhenUsed="0"/>
-    <w:lsdException w:name="Medium Grid 3 Accent 5" w:semiHidden="0" w:uiPriority="69" w:unhideWhenUsed="0"/>
-    <w:lsdException w:name="Dark List Accent 5" w:semiHidden="0" w:uiPriority="70" w:unhideWhenUsed="0"/>
-    <w:lsdException w:name="Colorful Shading Accent 5" w:semiHidden="0" w:uiPriority="71" w:unhideWhenUsed="0"/>
-    <w:lsdException w:name="Colorful List Accent 5" w:semiHidden="0" w:uiPriority="72" w:unhideWhenUsed="0"/>
-    <w:lsdException w:name="Colorful Grid Accent 5" w:semiHidden="0" w:uiPriority="73" w:unhideWhenUsed="0"/>
-    <w:lsdException w:name="Light Shading Accent 6" w:semiHidden="0" w:uiPriority="60" w:unhideWhenUsed="0"/>
-    <w:lsdException w:name="Light List Accent 6" w:semiHidden="0" w:uiPriority="61" w:unhideWhenUsed="0"/>
-    <w:lsdException w:name="Light Grid Accent 6" w:semiHidden="0" w:uiPriority="62" w:unhideWhenUsed="0"/>
-    <w:lsdException w:name="Medium Shading 1 Accent 6" w:semiHidden="0" w:uiPriority="63" w:unhideWhenUsed="0"/>
-    <w:lsdException w:name="Medium Shading 2 Accent 6" w:semiHidden="0" w:uiPriority="64" w:unhideWhenUsed="0"/>
-    <w:lsdException w:name="Medium List 1 Accent 6" w:semiHidden="0" w:uiPriority="65" w:unhideWhenUsed="0"/>
-    <w:lsdException w:name="Medium List 2 Accent 6" w:semiHidden="0" w:uiPriority="66" w:unhideWhenUsed="0"/>
-    <w:lsdException w:name="Medium Grid 1 Accent 6" w:semiHidden="0" w:uiPriority="67" w:unhideWhenUsed="0"/>
-    <w:lsdException w:name="Medium Grid 2 Accent 6" w:semiHidden="0" w:uiPriority="68" w:unhideWhenUsed="0"/>
-    <w:lsdException w:name="Medium Grid 3 Accent 6" w:semiHidden="0" w:uiPriority="69" w:unhideWhenUsed="0"/>
-    <w:lsdException w:name="Dark List Accent 6" w:semiHidden="0" w:uiPriority="70" w:unhideWhenUsed="0"/>
-    <w:lsdException w:name="Colorful Shading Accent 6" w:semiHidden="0" w:uiPriority="71" w:unhideWhenUsed="0"/>
-    <w:lsdException w:name="Colorful List Accent 6" w:semiHidden="0" w:uiPriority="72" w:unhideWhenUsed="0"/>
-    <w:lsdException w:name="Colorful Grid Accent 6" w:semiHidden="0" w:uiPriority="73" w:unhideWhenUsed="0"/>
-    <w:lsdException w:name="Subtle Emphasis" w:semiHidden="0" w:uiPriority="19" w:unhideWhenUsed="0" w:qFormat="1"/>
-    <w:lsdException w:name="Intense Emphasis" w:semiHidden="0" w:uiPriority="21" w:unhideWhenUsed="0" w:qFormat="1"/>
-    <w:lsdException w:name="Subtle Reference" w:semiHidden="0" w:uiPriority="31" w:unhideWhenUsed="0" w:qFormat="1"/>
-    <w:lsdException w:name="Intense Reference" w:semiHidden="0" w:uiPriority="32" w:unhideWhenUsed="0" w:qFormat="1"/>
-    <w:lsdException w:name="Book Title" w:semiHidden="0" w:uiPriority="33" w:unhideWhenUsed="0" w:qFormat="1"/>
-    <w:lsdException w:name="Bibliography" w:uiPriority="37"/>
-    <w:lsdException w:name="TOC Heading" w:uiPriority="39" w:qFormat="1"/>
+  <w:latentStyles w:defLockedState="0" w:defUIPriority="99" w:defSemiHidden="0" w:defUnhideWhenUsed="0" w:defQFormat="0" w:count="371">
+    <w:lsdException w:name="Normal" w:uiPriority="0" w:qFormat="1"/>
+    <w:lsdException w:name="heading 1" w:uiPriority="9" w:qFormat="1"/>
+    <w:lsdException w:name="heading 2" w:semiHidden="1" w:uiPriority="9" w:unhideWhenUsed="1" w:qFormat="1"/>
+    <w:lsdException w:name="heading 3" w:semiHidden="1" w:uiPriority="9" w:unhideWhenUsed="1" w:qFormat="1"/>
+    <w:lsdException w:name="heading 4" w:semiHidden="1" w:uiPriority="9" w:unhideWhenUsed="1" w:qFormat="1"/>
+    <w:lsdException w:name="heading 5" w:semiHidden="1" w:uiPriority="9" w:unhideWhenUsed="1" w:qFormat="1"/>
+    <w:lsdException w:name="heading 6" w:semiHidden="1" w:uiPriority="9" w:unhideWhenUsed="1" w:qFormat="1"/>
+    <w:lsdException w:name="heading 7" w:semiHidden="1" w:uiPriority="9" w:unhideWhenUsed="1" w:qFormat="1"/>
+    <w:lsdException w:name="heading 8" w:semiHidden="1" w:uiPriority="9" w:unhideWhenUsed="1" w:qFormat="1"/>
+    <w:lsdException w:name="heading 9" w:semiHidden="1" w:uiPriority="9" w:unhideWhenUsed="1" w:qFormat="1"/>
+    <w:lsdException w:name="index 1" w:semiHidden="1" w:unhideWhenUsed="1"/>
+    <w:lsdException w:name="index 2" w:semiHidden="1" w:unhideWhenUsed="1"/>
+    <w:lsdException w:name="index 3" w:semiHidden="1" w:unhideWhenUsed="1"/>
+    <w:lsdException w:name="index 4" w:semiHidden="1" w:unhideWhenUsed="1"/>
+    <w:lsdException w:name="index 5" w:semiHidden="1" w:unhideWhenUsed="1"/>
+    <w:lsdException w:name="index 6" w:semiHidden="1" w:unhideWhenUsed="1"/>
+    <w:lsdException w:name="index 7" w:semiHidden="1" w:unhideWhenUsed="1"/>
+    <w:lsdException w:name="index 8" w:semiHidden="1" w:unhideWhenUsed="1"/>
+    <w:lsdException w:name="index 9" w:semiHidden="1" w:unhideWhenUsed="1"/>
+    <w:lsdException w:name="toc 1" w:semiHidden="1" w:uiPriority="39" w:unhideWhenUsed="1"/>
+    <w:lsdException w:name="toc 2" w:semiHidden="1" w:uiPriority="39" w:unhideWhenUsed="1"/>
+    <w:lsdException w:name="toc 3" w:semiHidden="1" w:uiPriority="39" w:unhideWhenUsed="1"/>
+    <w:lsdException w:name="toc 4" w:semiHidden="1" w:uiPriority="39" w:unhideWhenUsed="1"/>
+    <w:lsdException w:name="toc 5" w:semiHidden="1" w:uiPriority="39" w:unhideWhenUsed="1"/>
+    <w:lsdException w:name="toc 6" w:semiHidden="1" w:uiPriority="39" w:unhideWhenUsed="1"/>
+    <w:lsdException w:name="toc 7" w:semiHidden="1" w:uiPriority="39" w:unhideWhenUsed="1"/>
+    <w:lsdException w:name="toc 8" w:semiHidden="1" w:uiPriority="39" w:unhideWhenUsed="1"/>
+    <w:lsdException w:name="toc 9" w:semiHidden="1" w:uiPriority="39" w:unhideWhenUsed="1"/>
+    <w:lsdException w:name="Normal Indent" w:semiHidden="1" w:unhideWhenUsed="1"/>
+    <w:lsdException w:name="footnote text" w:semiHidden="1" w:unhideWhenUsed="1"/>
+    <w:lsdException w:name="annotation text" w:semiHidden="1" w:unhideWhenUsed="1"/>
+    <w:lsdException w:name="header" w:semiHidden="1" w:unhideWhenUsed="1"/>
+    <w:lsdException w:name="footer" w:semiHidden="1" w:unhideWhenUsed="1"/>
+    <w:lsdException w:name="index heading" w:semiHidden="1" w:unhideWhenUsed="1"/>
+    <w:lsdException w:name="caption" w:semiHidden="1" w:uiPriority="35" w:unhideWhenUsed="1" w:qFormat="1"/>
+    <w:lsdException w:name="table of figures" w:semiHidden="1" w:unhideWhenUsed="1"/>
+    <w:lsdException w:name="envelope address" w:semiHidden="1" w:unhideWhenUsed="1"/>
+    <w:lsdException w:name="envelope return" w:semiHidden="1" w:unhideWhenUsed="1"/>
+    <w:lsdException w:name="footnote reference" w:semiHidden="1" w:unhideWhenUsed="1"/>
+    <w:lsdException w:name="annotation reference" w:semiHidden="1" w:unhideWhenUsed="1"/>
+    <w:lsdException w:name="line number" w:semiHidden="1" w:unhideWhenUsed="1"/>
+    <w:lsdException w:name="page number" w:semiHidden="1" w:unhideWhenUsed="1"/>
+    <w:lsdException w:name="endnote reference" w:semiHidden="1" w:unhideWhenUsed="1"/>
+    <w:lsdException w:name="endnote text" w:semiHidden="1" w:unhideWhenUsed="1"/>
+    <w:lsdException w:name="table of authorities" w:semiHidden="1" w:unhideWhenUsed="1"/>
+    <w:lsdException w:name="macro" w:semiHidden="1" w:unhideWhenUsed="1"/>
+    <w:lsdException w:name="toa heading" w:semiHidden="1" w:unhideWhenUsed="1"/>
+    <w:lsdException w:name="List" w:semiHidden="1" w:unhideWhenUsed="1"/>
+    <w:lsdException w:name="List Bullet" w:semiHidden="1" w:unhideWhenUsed="1"/>
+    <w:lsdException w:name="List Number" w:semiHidden="1" w:unhideWhenUsed="1"/>
+    <w:lsdException w:name="List 2" w:semiHidden="1" w:unhideWhenUsed="1"/>
+    <w:lsdException w:name="List 3" w:semiHidden="1" w:unhideWhenUsed="1"/>
+    <w:lsdException w:name="List 4" w:semiHidden="1" w:unhideWhenUsed="1"/>
+    <w:lsdException w:name="List 5" w:semiHidden="1" w:unhideWhenUsed="1"/>
+    <w:lsdException w:name="List Bullet 2" w:semiHidden="1" w:unhideWhenUsed="1"/>
+    <w:lsdException w:name="List Bullet 3" w:semiHidden="1" w:unhideWhenUsed="1"/>
+    <w:lsdException w:name="List Bullet 4" w:semiHidden="1" w:unhideWhenUsed="1"/>
+    <w:lsdException w:name="List Bullet 5" w:semiHidden="1" w:unhideWhenUsed="1"/>
+    <w:lsdException w:name="List Number 2" w:semiHidden="1" w:unhideWhenUsed="1"/>
+    <w:lsdException w:name="List Number 3" w:semiHidden="1" w:unhideWhenUsed="1"/>
+    <w:lsdException w:name="List Number 4" w:semiHidden="1" w:unhideWhenUsed="1"/>
+    <w:lsdException w:name="List Number 5" w:semiHidden="1" w:unhideWhenUsed="1"/>
+    <w:lsdException w:name="Title" w:uiPriority="10" w:qFormat="1"/>
+    <w:lsdException w:name="Closing" w:semiHidden="1" w:unhideWhenUsed="1"/>
+    <w:lsdException w:name="Signature" w:semiHidden="1" w:unhideWhenUsed="1"/>
+    <w:lsdException w:name="Default Paragraph Font" w:semiHidden="1" w:uiPriority="1" w:unhideWhenUsed="1"/>
+    <w:lsdException w:name="Body Text" w:semiHidden="1" w:unhideWhenUsed="1"/>
+    <w:lsdException w:name="Body Text Indent" w:semiHidden="1" w:unhideWhenUsed="1"/>
+    <w:lsdException w:name="List Continue" w:semiHidden="1" w:unhideWhenUsed="1"/>
+    <w:lsdException w:name="List Continue 2" w:semiHidden="1" w:unhideWhenUsed="1"/>
+    <w:lsdException w:name="List Continue 3" w:semiHidden="1" w:unhideWhenUsed="1"/>
+    <w:lsdException w:name="List Continue 4" w:semiHidden="1" w:unhideWhenUsed="1"/>
+    <w:lsdException w:name="List Continue 5" w:semiHidden="1" w:unhideWhenUsed="1"/>
+    <w:lsdException w:name="Message Header" w:semiHidden="1" w:unhideWhenUsed="1"/>
+    <w:lsdException w:name="Subtitle" w:uiPriority="11" w:qFormat="1"/>
+    <w:lsdException w:name="Salutation" w:semiHidden="1" w:unhideWhenUsed="1"/>
+    <w:lsdException w:name="Date" w:semiHidden="1" w:unhideWhenUsed="1"/>
+    <w:lsdException w:name="Body Text First Indent" w:semiHidden="1" w:unhideWhenUsed="1"/>
+    <w:lsdException w:name="Body Text First Indent 2" w:semiHidden="1" w:unhideWhenUsed="1"/>
+    <w:lsdException w:name="Note Heading" w:semiHidden="1" w:unhideWhenUsed="1"/>
+    <w:lsdException w:name="Body Text 2" w:semiHidden="1" w:unhideWhenUsed="1"/>
+    <w:lsdException w:name="Body Text 3" w:semiHidden="1" w:unhideWhenUsed="1"/>
+    <w:lsdException w:name="Body Text Indent 2" w:semiHidden="1" w:unhideWhenUsed="1"/>
+    <w:lsdException w:name="Body Text Indent 3" w:semiHidden="1" w:unhideWhenUsed="1"/>
+    <w:lsdException w:name="Block Text" w:semiHidden="1" w:unhideWhenUsed="1"/>
+    <w:lsdException w:name="Hyperlink" w:semiHidden="1" w:unhideWhenUsed="1"/>
+    <w:lsdException w:name="FollowedHyperlink" w:semiHidden="1" w:unhideWhenUsed="1"/>
+    <w:lsdException w:name="Strong" w:uiPriority="22" w:qFormat="1"/>
+    <w:lsdException w:name="Emphasis" w:uiPriority="20" w:qFormat="1"/>
+    <w:lsdException w:name="Document Map" w:semiHidden="1" w:unhideWhenUsed="1"/>
+    <w:lsdException w:name="Plain Text" w:semiHidden="1" w:unhideWhenUsed="1"/>
+    <w:lsdException w:name="E-mail Signature" w:semiHidden="1" w:unhideWhenUsed="1"/>
+    <w:lsdException w:name="HTML Top of Form" w:semiHidden="1" w:unhideWhenUsed="1"/>
+    <w:lsdException w:name="HTML Bottom of Form" w:semiHidden="1" w:unhideWhenUsed="1"/>
+    <w:lsdException w:name="Normal (Web)" w:semiHidden="1" w:unhideWhenUsed="1"/>
+    <w:lsdException w:name="HTML Acronym" w:semiHidden="1" w:unhideWhenUsed="1"/>
+    <w:lsdException w:name="HTML Address" w:semiHidden="1" w:unhideWhenUsed="1"/>
+    <w:lsdException w:name="HTML Cite" w:semiHidden="1" w:unhideWhenUsed="1"/>
+    <w:lsdException w:name="HTML Code" w:semiHidden="1" w:unhideWhenUsed="1"/>
+    <w:lsdException w:name="HTML Definition" w:semiHidden="1" w:unhideWhenUsed="1"/>
+    <w:lsdException w:name="HTML Keyboard" w:semiHidden="1" w:unhideWhenUsed="1"/>
+    <w:lsdException w:name="HTML Preformatted" w:semiHidden="1" w:unhideWhenUsed="1"/>
+    <w:lsdException w:name="HTML Sample" w:semiHidden="1" w:unhideWhenUsed="1"/>
+    <w:lsdException w:name="HTML Typewriter" w:semiHidden="1" w:unhideWhenUsed="1"/>
+    <w:lsdException w:name="HTML Variable" w:semiHidden="1" w:unhideWhenUsed="1"/>
+    <w:lsdException w:name="Normal Table" w:semiHidden="1" w:unhideWhenUsed="1"/>
+    <w:lsdException w:name="annotation subject" w:semiHidden="1" w:unhideWhenUsed="1"/>
+    <w:lsdException w:name="No List" w:semiHidden="1" w:unhideWhenUsed="1"/>
+    <w:lsdException w:name="Outline List 1" w:semiHidden="1" w:unhideWhenUsed="1"/>
+    <w:lsdException w:name="Outline List 2" w:semiHidden="1" w:unhideWhenUsed="1"/>
+    <w:lsdException w:name="Outline List 3" w:semiHidden="1" w:unhideWhenUsed="1"/>
+    <w:lsdException w:name="Table Simple 1" w:semiHidden="1" w:unhideWhenUsed="1"/>
+    <w:lsdException w:name="Table Simple 2" w:semiHidden="1" w:unhideWhenUsed="1"/>
+    <w:lsdException w:name="Table Simple 3" w:semiHidden="1" w:unhideWhenUsed="1"/>
+    <w:lsdException w:name="Table Classic 1" w:semiHidden="1" w:unhideWhenUsed="1"/>
+    <w:lsdException w:name="Table Classic 2" w:semiHidden="1" w:unhideWhenUsed="1"/>
+    <w:lsdException w:name="Table Classic 3" w:semiHidden="1" w:unhideWhenUsed="1"/>
+    <w:lsdException w:name="Table Classic 4" w:semiHidden="1" w:unhideWhenUsed="1"/>
+    <w:lsdException w:name="Table Colorful 1" w:semiHidden="1" w:unhideWhenUsed="1"/>
+    <w:lsdException w:name="Table Colorful 2" w:semiHidden="1" w:unhideWhenUsed="1"/>
+    <w:lsdException w:name="Table Colorful 3" w:semiHidden="1" w:unhideWhenUsed="1"/>
+    <w:lsdException w:name="Table Columns 1" w:semiHidden="1" w:unhideWhenUsed="1"/>
+    <w:lsdException w:name="Table Columns 2" w:semiHidden="1" w:unhideWhenUsed="1"/>
+    <w:lsdException w:name="Table Columns 3" w:semiHidden="1" w:unhideWhenUsed="1"/>
+    <w:lsdException w:name="Table Columns 4" w:semiHidden="1" w:unhideWhenUsed="1"/>
+    <w:lsdException w:name="Table Columns 5" w:semiHidden="1" w:unhideWhenUsed="1"/>
+    <w:lsdException w:name="Table Grid 1" w:semiHidden="1" w:unhideWhenUsed="1"/>
+    <w:lsdException w:name="Table Grid 2" w:semiHidden="1" w:unhideWhenUsed="1"/>
+    <w:lsdException w:name="Table Grid 3" w:semiHidden="1" w:unhideWhenUsed="1"/>
+    <w:lsdException w:name="Table Grid 4" w:semiHidden="1" w:unhideWhenUsed="1"/>
+    <w:lsdException w:name="Table Grid 5" w:semiHidden="1" w:unhideWhenUsed="1"/>
+    <w:lsdException w:name="Table Grid 6" w:semiHidden="1" w:unhideWhenUsed="1"/>
+    <w:lsdException w:name="Table Grid 7" w:semiHidden="1" w:unhideWhenUsed="1"/>
+    <w:lsdException w:name="Table Grid 8" w:semiHidden="1" w:unhideWhenUsed="1"/>
+    <w:lsdException w:name="Table List 1" w:semiHidden="1" w:unhideWhenUsed="1"/>
+    <w:lsdException w:name="Table List 2" w:semiHidden="1" w:unhideWhenUsed="1"/>
+    <w:lsdException w:name="Table List 3" w:semiHidden="1" w:unhideWhenUsed="1"/>
+    <w:lsdException w:name="Table List 4" w:semiHidden="1" w:unhideWhenUsed="1"/>
+    <w:lsdException w:name="Table List 5" w:semiHidden="1" w:unhideWhenUsed="1"/>
+    <w:lsdException w:name="Table List 6" w:semiHidden="1" w:unhideWhenUsed="1"/>
+    <w:lsdException w:name="Table List 7" w:semiHidden="1" w:unhideWhenUsed="1"/>
+    <w:lsdException w:name="Table List 8" w:semiHidden="1" w:unhideWhenUsed="1"/>
+    <w:lsdException w:name="Table 3D effects 1" w:semiHidden="1" w:unhideWhenUsed="1"/>
+    <w:lsdException w:name="Table 3D effects 2" w:semiHidden="1" w:unhideWhenUsed="1"/>
+    <w:lsdException w:name="Table 3D effects 3" w:semiHidden="1" w:unhideWhenUsed="1"/>
+    <w:lsdException w:name="Table Contemporary" w:semiHidden="1" w:unhideWhenUsed="1"/>
+    <w:lsdException w:name="Table Elegant" w:semiHidden="1" w:unhideWhenUsed="1"/>
+    <w:lsdException w:name="Table Professional" w:semiHidden="1" w:unhideWhenUsed="1"/>
+    <w:lsdException w:name="Table Subtle 1" w:semiHidden="1" w:unhideWhenUsed="1"/>
+    <w:lsdException w:name="Table Subtle 2" w:semiHidden="1" w:unhideWhenUsed="1"/>
+    <w:lsdException w:name="Table Web 1" w:semiHidden="1" w:unhideWhenUsed="1"/>
+    <w:lsdException w:name="Table Web 2" w:semiHidden="1" w:unhideWhenUsed="1"/>
+    <w:lsdException w:name="Table Web 3" w:semiHidden="1" w:unhideWhenUsed="1"/>
+    <w:lsdException w:name="Balloon Text" w:semiHidden="1" w:unhideWhenUsed="1"/>
+    <w:lsdException w:name="Table Grid" w:uiPriority="59"/>
+    <w:lsdException w:name="Table Theme" w:semiHidden="1" w:unhideWhenUsed="1"/>
+    <w:lsdException w:name="Placeholder Text" w:semiHidden="1"/>
+    <w:lsdException w:name="No Spacing" w:uiPriority="1" w:qFormat="1"/>
+    <w:lsdException w:name="Light Shading" w:uiPriority="60"/>
+    <w:lsdException w:name="Light List" w:uiPriority="61"/>
+    <w:lsdException w:name="Light Grid" w:uiPriority="62"/>
+    <w:lsdException w:name="Medium Shading 1" w:uiPriority="63"/>
+    <w:lsdException w:name="Medium Shading 2" w:uiPriority="64"/>
+    <w:lsdException w:name="Medium List 1" w:uiPriority="65"/>
+    <w:lsdException w:name="Medium List 2" w:uiPriority="66"/>
+    <w:lsdException w:name="Medium Grid 1" w:uiPriority="67"/>
+    <w:lsdException w:name="Medium Grid 2" w:uiPriority="68"/>
+    <w:lsdException w:name="Medium Grid 3" w:uiPriority="69"/>
+    <w:lsdException w:name="Dark List" w:uiPriority="70"/>
+    <w:lsdException w:name="Colorful Shading" w:uiPriority="71"/>
+    <w:lsdException w:name="Colorful List" w:uiPriority="72"/>
+    <w:lsdException w:name="Colorful Grid" w:uiPriority="73"/>
+    <w:lsdException w:name="Light Shading Accent 1" w:uiPriority="60"/>
+    <w:lsdException w:name="Light List Accent 1" w:uiPriority="61"/>
+    <w:lsdException w:name="Light Grid Accent 1" w:uiPriority="62"/>
+    <w:lsdException w:name="Medium Shading 1 Accent 1" w:uiPriority="63"/>
+    <w:lsdException w:name="Medium Shading 2 Accent 1" w:uiPriority="64"/>
+    <w:lsdException w:name="Medium List 1 Accent 1" w:uiPriority="65"/>
+    <w:lsdException w:name="Revision" w:semiHidden="1"/>
+    <w:lsdException w:name="List Paragraph" w:uiPriority="34" w:qFormat="1"/>
+    <w:lsdException w:name="Quote" w:uiPriority="29" w:qFormat="1"/>
+    <w:lsdException w:name="Intense Quote" w:uiPriority="30" w:qFormat="1"/>
+    <w:lsdException w:name="Medium List 2 Accent 1" w:uiPriority="66"/>
+    <w:lsdException w:name="Medium Grid 1 Accent 1" w:uiPriority="67"/>
+    <w:lsdException w:name="Medium Grid 2 Accent 1" w:uiPriority="68"/>
+    <w:lsdException w:name="Medium Grid 3 Accent 1" w:uiPriority="69"/>
+    <w:lsdException w:name="Dark List Accent 1" w:uiPriority="70"/>
+    <w:lsdException w:name="Colorful Shading Accent 1" w:uiPriority="71"/>
+    <w:lsdException w:name="Colorful List Accent 1" w:uiPriority="72"/>
+    <w:lsdException w:name="Colorful Grid Accent 1" w:uiPriority="73"/>
+    <w:lsdException w:name="Light Shading Accent 2" w:uiPriority="60"/>
+    <w:lsdException w:name="Light List Accent 2" w:uiPriority="61"/>
+    <w:lsdException w:name="Light Grid Accent 2" w:uiPriority="62"/>
+    <w:lsdException w:name="Medium Shading 1 Accent 2" w:uiPriority="63"/>
+    <w:lsdException w:name="Medium Shading 2 Accent 2" w:uiPriority="64"/>
+    <w:lsdException w:name="Medium List 1 Accent 2" w:uiPriority="65"/>
+    <w:lsdException w:name="Medium List 2 Accent 2" w:uiPriority="66"/>
+    <w:lsdException w:name="Medium Grid 1 Accent 2" w:uiPriority="67"/>
+    <w:lsdException w:name="Medium Grid 2 Accent 2" w:uiPriority="68"/>
+    <w:lsdException w:name="Medium Grid 3 Accent 2" w:uiPriority="69"/>
+    <w:lsdException w:name="Dark List Accent 2" w:uiPriority="70"/>
+    <w:lsdException w:name="Colorful Shading Accent 2" w:uiPriority="71"/>
+    <w:lsdException w:name="Colorful List Accent 2" w:uiPriority="72"/>
+    <w:lsdException w:name="Colorful Grid Accent 2" w:uiPriority="73"/>
+    <w:lsdException w:name="Light Shading Accent 3" w:uiPriority="60"/>
+    <w:lsdException w:name="Light List Accent 3" w:uiPriority="61"/>
+    <w:lsdException w:name="Light Grid Accent 3" w:uiPriority="62"/>
+    <w:lsdException w:name="Medium Shading 1 Accent 3" w:uiPriority="63"/>
+    <w:lsdException w:name="Medium Shading 2 Accent 3" w:uiPriority="64"/>
+    <w:lsdException w:name="Medium List 1 Accent 3" w:uiPriority="65"/>
+    <w:lsdException w:name="Medium List 2 Accent 3" w:uiPriority="66"/>
+    <w:lsdException w:name="Medium Grid 1 Accent 3" w:uiPriority="67"/>
+    <w:lsdException w:name="Medium Grid 2 Accent 3" w:uiPriority="68"/>
+    <w:lsdException w:name="Medium Grid 3 Accent 3" w:uiPriority="69"/>
+    <w:lsdException w:name="Dark List Accent 3" w:uiPriority="70"/>
+    <w:lsdException w:name="Colorful Shading Accent 3" w:uiPriority="71"/>
+    <w:lsdException w:name="Colorful List Accent 3" w:uiPriority="72"/>
+    <w:lsdException w:name="Colorful Grid Accent 3" w:uiPriority="73"/>
+    <w:lsdException w:name="Light Shading Accent 4" w:uiPriority="60"/>
+    <w:lsdException w:name="Light List Accent 4" w:uiPriority="61"/>
+    <w:lsdException w:name="Light Grid Accent 4" w:uiPriority="62"/>
+    <w:lsdException w:name="Medium Shading 1 Accent 4" w:uiPriority="63"/>
+    <w:lsdException w:name="Medium Shading 2 Accent 4" w:uiPriority="64"/>
+    <w:lsdException w:name="Medium List 1 Accent 4" w:uiPriority="65"/>
+    <w:lsdException w:name="Medium List 2 Accent 4" w:uiPriority="66"/>
+    <w:lsdException w:name="Medium Grid 1 Accent 4" w:uiPriority="67"/>
+    <w:lsdException w:name="Medium Grid 2 Accent 4" w:uiPriority="68"/>
+    <w:lsdException w:name="Medium Grid 3 Accent 4" w:uiPriority="69"/>
+    <w:lsdException w:name="Dark List Accent 4" w:uiPriority="70"/>
+    <w:lsdException w:name="Colorful Shading Accent 4" w:uiPriority="71"/>
+    <w:lsdException w:name="Colorful List Accent 4" w:uiPriority="72"/>
+    <w:lsdException w:name="Colorful Grid Accent 4" w:uiPriority="73"/>
+    <w:lsdException w:name="Light Shading Accent 5" w:uiPriority="60"/>
+    <w:lsdException w:name="Light List Accent 5" w:uiPriority="61"/>
+    <w:lsdException w:name="Light Grid Accent 5" w:uiPriority="62"/>
+    <w:lsdException w:name="Medium Shading 1 Accent 5" w:uiPriority="63"/>
+    <w:lsdException w:name="Medium Shading 2 Accent 5" w:uiPriority="64"/>
+    <w:lsdException w:name="Medium List 1 Accent 5" w:uiPriority="65"/>
+    <w:lsdException w:name="Medium List 2 Accent 5" w:uiPriority="66"/>
+    <w:lsdException w:name="Medium Grid 1 Accent 5" w:uiPriority="67"/>
+    <w:lsdException w:name="Medium Grid 2 Accent 5" w:uiPriority="68"/>
+    <w:lsdException w:name="Medium Grid 3 Accent 5" w:uiPriority="69"/>
+    <w:lsdException w:name="Dark List Accent 5" w:uiPriority="70"/>
+    <w:lsdException w:name="Colorful Shading Accent 5" w:uiPriority="71"/>
+    <w:lsdException w:name="Colorful List Accent 5" w:uiPriority="72"/>
+    <w:lsdException w:name="Colorful Grid Accent 5" w:uiPriority="73"/>
+    <w:lsdException w:name="Light Shading Accent 6" w:uiPriority="60"/>
+    <w:lsdException w:name="Light List Accent 6" w:uiPriority="61"/>
+    <w:lsdException w:name="Light Grid Accent 6" w:uiPriority="62"/>
+    <w:lsdException w:name="Medium Shading 1 Accent 6" w:uiPriority="63"/>
+    <w:lsdException w:name="Medium Shading 2 Accent 6" w:uiPriority="64"/>
+    <w:lsdException w:name="Medium List 1 Accent 6" w:uiPriority="65"/>
+    <w:lsdException w:name="Medium List 2 Accent 6" w:uiPriority="66"/>
+    <w:lsdException w:name="Medium Grid 1 Accent 6" w:uiPriority="67"/>
+    <w:lsdException w:name="Medium Grid 2 Accent 6" w:uiPriority="68"/>
+    <w:lsdException w:name="Medium Grid 3 Accent 6" w:uiPriority="69"/>
+    <w:lsdException w:name="Dark List Accent 6" w:uiPriority="70"/>
+    <w:lsdException w:name="Colorful Shading Accent 6" w:uiPriority="71"/>
+    <w:lsdException w:name="Colorful List Accent 6" w:uiPriority="72"/>
+    <w:lsdException w:name="Colorful Grid Accent 6" w:uiPriority="73"/>
+    <w:lsdException w:name="Subtle Emphasis" w:uiPriority="19" w:qFormat="1"/>
+    <w:lsdException w:name="Intense Emphasis" w:uiPriority="21" w:qFormat="1"/>
+    <w:lsdException w:name="Subtle Reference" w:uiPriority="31" w:qFormat="1"/>
+    <w:lsdException w:name="Intense Reference" w:uiPriority="32" w:qFormat="1"/>
+    <w:lsdException w:name="Book Title" w:uiPriority="33" w:qFormat="1"/>
+    <w:lsdException w:name="Bibliography" w:semiHidden="1" w:uiPriority="37" w:unhideWhenUsed="1"/>
+    <w:lsdException w:name="TOC Heading" w:semiHidden="1" w:uiPriority="39" w:unhideWhenUsed="1" w:qFormat="1"/>
+    <w:lsdException w:name="Plain Table 1" w:uiPriority="41"/>
+    <w:lsdException w:name="Plain Table 2" w:uiPriority="42"/>
+    <w:lsdException w:name="Plain Table 3" w:uiPriority="43"/>
+    <w:lsdException w:name="Plain Table 4" w:uiPriority="44"/>
+    <w:lsdException w:name="Plain Table 5" w:uiPriority="45"/>
+    <w:lsdException w:name="Grid Table Light" w:uiPriority="40"/>
+    <w:lsdException w:name="Grid Table 1 Light" w:uiPriority="46"/>
+    <w:lsdException w:name="Grid Table 2" w:uiPriority="47"/>
+    <w:lsdException w:name="Grid Table 3" w:uiPriority="48"/>
+    <w:lsdException w:name="Grid Table 4" w:uiPriority="49"/>
+    <w:lsdException w:name="Grid Table 5 Dark" w:uiPriority="50"/>
+    <w:lsdException w:name="Grid Table 6 Colorful" w:uiPriority="51"/>
+    <w:lsdException w:name="Grid Table 7 Colorful" w:uiPriority="52"/>
+    <w:lsdException w:name="Grid Table 1 Light Accent 1" w:uiPriority="46"/>
+    <w:lsdException w:name="Grid Table 2 Accent 1" w:uiPriority="47"/>
+    <w:lsdException w:name="Grid Table 3 Accent 1" w:uiPriority="48"/>
+    <w:lsdException w:name="Grid Table 4 Accent 1" w:uiPriority="49"/>
+    <w:lsdException w:name="Grid Table 5 Dark Accent 1" w:uiPriority="50"/>
+    <w:lsdException w:name="Grid Table 6 Colorful Accent 1" w:uiPriority="51"/>
+    <w:lsdException w:name="Grid Table 7 Colorful Accent 1" w:uiPriority="52"/>
+    <w:lsdException w:name="Grid Table 1 Light Accent 2" w:uiPriority="46"/>
+    <w:lsdException w:name="Grid Table 2 Accent 2" w:uiPriority="47"/>
+    <w:lsdException w:name="Grid Table 3 Accent 2" w:uiPriority="48"/>
+    <w:lsdException w:name="Grid Table 4 Accent 2" w:uiPriority="49"/>
+    <w:lsdException w:name="Grid Table 5 Dark Accent 2" w:uiPriority="50"/>
+    <w:lsdException w:name="Grid Table 6 Colorful Accent 2" w:uiPriority="51"/>
+    <w:lsdException w:name="Grid Table 7 Colorful Accent 2" w:uiPriority="52"/>
+    <w:lsdException w:name="Grid Table 1 Light Accent 3" w:uiPriority="46"/>
+    <w:lsdException w:name="Grid Table 2 Accent 3" w:uiPriority="47"/>
+    <w:lsdException w:name="Grid Table 3 Accent 3" w:uiPriority="48"/>
+    <w:lsdException w:name="Grid Table 4 Accent 3" w:uiPriority="49"/>
+    <w:lsdException w:name="Grid Table 5 Dark Accent 3" w:uiPriority="50"/>
+    <w:lsdException w:name="Grid Table 6 Colorful Accent 3" w:uiPriority="51"/>
+    <w:lsdException w:name="Grid Table 7 Colorful Accent 3" w:uiPriority="52"/>
+    <w:lsdException w:name="Grid Table 1 Light Accent 4" w:uiPriority="46"/>
+    <w:lsdException w:name="Grid Table 2 Accent 4" w:uiPriority="47"/>
+    <w:lsdException w:name="Grid Table 3 Accent 4" w:uiPriority="48"/>
+    <w:lsdException w:name="Grid Table 4 Accent 4" w:uiPriority="49"/>
+    <w:lsdException w:name="Grid Table 5 Dark Accent 4" w:uiPriority="50"/>
+    <w:lsdException w:name="Grid Table 6 Colorful Accent 4" w:uiPriority="51"/>
+    <w:lsdException w:name="Grid Table 7 Colorful Accent 4" w:uiPriority="52"/>
+    <w:lsdException w:name="Grid Table 1 Light Accent 5" w:uiPriority="46"/>
+    <w:lsdException w:name="Grid Table 2 Accent 5" w:uiPriority="47"/>
+    <w:lsdException w:name="Grid Table 3 Accent 5" w:uiPriority="48"/>
+    <w:lsdException w:name="Grid Table 4 Accent 5" w:uiPriority="49"/>
+    <w:lsdException w:name="Grid Table 5 Dark Accent 5" w:uiPriority="50"/>
+    <w:lsdException w:name="Grid Table 6 Colorful Accent 5" w:uiPriority="51"/>
+    <w:lsdException w:name="Grid Table 7 Colorful Accent 5" w:uiPriority="52"/>
+    <w:lsdException w:name="Grid Table 1 Light Accent 6" w:uiPriority="46"/>
+    <w:lsdException w:name="Grid Table 2 Accent 6" w:uiPriority="47"/>
+    <w:lsdException w:name="Grid Table 3 Accent 6" w:uiPriority="48"/>
+    <w:lsdException w:name="Grid Table 4 Accent 6" w:uiPriority="49"/>
+    <w:lsdException w:name="Grid Table 5 Dark Accent 6" w:uiPriority="50"/>
+    <w:lsdException w:name="Grid Table 6 Colorful Accent 6" w:uiPriority="51"/>
+    <w:lsdException w:name="Grid Table 7 Colorful Accent 6" w:uiPriority="52"/>
+    <w:lsdException w:name="List Table 1 Light" w:uiPriority="46"/>
+    <w:lsdException w:name="List Table 2" w:uiPriority="47"/>
+    <w:lsdException w:name="List Table 3" w:uiPriority="48"/>
+    <w:lsdException w:name="List Table 4" w:uiPriority="49"/>
+    <w:lsdException w:name="List Table 5 Dark" w:uiPriority="50"/>
+    <w:lsdException w:name="List Table 6 Colorful" w:uiPriority="51"/>
+    <w:lsdException w:name="List Table 7 Colorful" w:uiPriority="52"/>
+    <w:lsdException w:name="List Table 1 Light Accent 1" w:uiPriority="46"/>
+    <w:lsdException w:name="List Table 2 Accent 1" w:uiPriority="47"/>
+    <w:lsdException w:name="List Table 3 Accent 1" w:uiPriority="48"/>
+    <w:lsdException w:name="List Table 4 Accent 1" w:uiPriority="49"/>
+    <w:lsdException w:name="List Table 5 Dark Accent 1" w:uiPriority="50"/>
+    <w:lsdException w:name="List Table 6 Colorful Accent 1" w:uiPriority="51"/>
+    <w:lsdException w:name="List Table 7 Colorful Accent 1" w:uiPriority="52"/>
+    <w:lsdException w:name="List Table 1 Light Accent 2" w:uiPriority="46"/>
+    <w:lsdException w:name="List Table 2 Accent 2" w:uiPriority="47"/>
+    <w:lsdException w:name="List Table 3 Accent 2" w:uiPriority="48"/>
+    <w:lsdException w:name="List Table 4 Accent 2" w:uiPriority="49"/>
+    <w:lsdException w:name="List Table 5 Dark Accent 2" w:uiPriority="50"/>
+    <w:lsdException w:name="List Table 6 Colorful Accent 2" w:uiPriority="51"/>
+    <w:lsdException w:name="List Table 7 Colorful Accent 2" w:uiPriority="52"/>
+    <w:lsdException w:name="List Table 1 Light Accent 3" w:uiPriority="46"/>
+    <w:lsdException w:name="List Table 2 Accent 3" w:uiPriority="47"/>
+    <w:lsdException w:name="List Table 3 Accent 3" w:uiPriority="48"/>
+    <w:lsdException w:name="List Table 4 Accent 3" w:uiPriority="49"/>
+    <w:lsdException w:name="List Table 5 Dark Accent 3" w:uiPriority="50"/>
+    <w:lsdException w:name="List Table 6 Colorful Accent 3" w:uiPriority="51"/>
+    <w:lsdException w:name="List Table 7 Colorful Accent 3" w:uiPriority="52"/>
+    <w:lsdException w:name="List Table 1 Light Accent 4" w:uiPriority="46"/>
+    <w:lsdException w:name="List Table 2 Accent 4" w:uiPriority="47"/>
+    <w:lsdException w:name="List Table 3 Accent 4" w:uiPriority="48"/>
+    <w:lsdException w:name="List Table 4 Accent 4" w:uiPriority="49"/>
+    <w:lsdException w:name="List Table 5 Dark Accent 4" w:uiPriority="50"/>
+    <w:lsdException w:name="List Table 6 Colorful Accent 4" w:uiPriority="51"/>
+    <w:lsdException w:name="List Table 7 Colorful Accent 4" w:uiPriority="52"/>
+    <w:lsdException w:name="List Table 1 Light Accent 5" w:uiPriority="46"/>
+    <w:lsdException w:name="List Table 2 Accent 5" w:uiPriority="47"/>
+    <w:lsdException w:name="List Table 3 Accent 5" w:uiPriority="48"/>
+    <w:lsdException w:name="List Table 4 Accent 5" w:uiPriority="49"/>
+    <w:lsdException w:name="List Table 5 Dark Accent 5" w:uiPriority="50"/>
+    <w:lsdException w:name="List Table 6 Colorful Accent 5" w:uiPriority="51"/>
+    <w:lsdException w:name="List Table 7 Colorful Accent 5" w:uiPriority="52"/>
+    <w:lsdException w:name="List Table 1 Light Accent 6" w:uiPriority="46"/>
+    <w:lsdException w:name="List Table 2 Accent 6" w:uiPriority="47"/>
+    <w:lsdException w:name="List Table 3 Accent 6" w:uiPriority="48"/>
+    <w:lsdException w:name="List Table 4 Accent 6" w:uiPriority="49"/>
+    <w:lsdException w:name="List Table 5 Dark Accent 6" w:uiPriority="50"/>
+    <w:lsdException w:name="List Table 6 Colorful Accent 6" w:uiPriority="51"/>
+    <w:lsdException w:name="List Table 7 Colorful Accent 6" w:uiPriority="52"/>
   </w:latentStyles>
   <w:style w:type="paragraph" w:default="1" w:styleId="a">
     <w:name w:val="Normal"/>
@@ -4590,7 +4867,6 @@
     <w:uiPriority w:val="99"/>
     <w:semiHidden/>
     <w:unhideWhenUsed/>
-    <w:qFormat/>
     <w:tblPr>
       <w:tblInd w:w="0" w:type="dxa"/>
       <w:tblCellMar>

</xml_diff>